<commit_message>
mandelbulber2/manual End User Manual 2.10.0.9.2
</commit_message>
<xml_diff>
--- a/mandelbulber2/sound/sound.docx
+++ b/mandelbulber2/sound/sound.docx
@@ -36,11 +36,6 @@
           <w:i/>
         </w:rPr>
         <w:br/>
-      </w:r>
-      <w:r>
-        <w:rPr>
-          <w:i/>
-        </w:rPr>
         <w:t xml:space="preserve">Note. The following "walk through" tutorial is for using Anim By Sound with </w:t>
       </w:r>
       <w:r>
@@ -54,19 +49,7 @@
         <w:rPr>
           <w:i/>
         </w:rPr>
-        <w:t>. This tutorial is based on</w:t>
-      </w:r>
-      <w:r>
-        <w:rPr>
-          <w:i/>
-        </w:rPr>
-        <w:t xml:space="preserve"> my initial experiments with Anim by Sound and may be revised as I gain more experience. The tutorial demonstrates using sound to animate a fractal offset parameter and the material color. The settings file also includes animation of some other parameters,</w:t>
-      </w:r>
-      <w:r>
-        <w:rPr>
-          <w:i/>
-        </w:rPr>
-        <w:t xml:space="preserve"> and produces an animation just over a minute long, at 300 x 300, 45 minutes to render.</w:t>
+        <w:t>. This tutorial is based on my initial experiments with Anim by Sound and may be revised as I gain more experience. The tutorial demonstrates using sound to animate a fractal offset parameter and the material color. The settings file also includes animation of some other parameters, and produces an animation just over a minute long, at 300 x 300, 45 minutes to render.</w:t>
       </w:r>
     </w:p>
     <w:p>
@@ -128,8 +111,6 @@
       </w:r>
       <w:r>
         <w:br/>
-      </w:r>
-      <w:r>
         <w:t>Animations can take many hours to render, so it is best when learning the controls, to keep it simple.</w:t>
       </w:r>
     </w:p>
@@ -147,10 +128,7 @@
         <w:ind w:right="4139"/>
       </w:pPr>
       <w:r>
-        <w:t>Choose fractals and/or primitives that render fast. Do not use</w:t>
-      </w:r>
-      <w:r>
-        <w:t xml:space="preserve"> slow effects like Volumetric Light of Multi Ray Ambient Occlusion.</w:t>
+        <w:t>Choose fractals and/or primitives that render fast. Do not use slow effects like Volumetric Light of Multi Ray Ambient Occlusion.</w:t>
       </w:r>
     </w:p>
     <w:p>
@@ -182,18 +160,13 @@
         <w:spacing w:after="0" w:line="240" w:lineRule="auto"/>
       </w:pPr>
       <w:r>
-        <w:t>The animation value of an object (or an effect) at each frame, is the sum of the parameter value, (ge</w:t>
-      </w:r>
-      <w:r>
-        <w:t>nerated from the keyframe animation table), and the sound value at that frame.</w:t>
+        <w:t>The animation value of an object (or an effect) at each frame, is the sum of the parameter value, (generated from the keyframe animation table), and the sound value at that frame.</w:t>
       </w:r>
       <w:r>
         <w:br/>
       </w:r>
       <w:r>
         <w:br/>
-      </w:r>
-      <w:r>
         <w:t xml:space="preserve">   animVal = paraVal + soundVal.</w:t>
       </w:r>
     </w:p>
@@ -209,10 +182,7 @@
         <w:spacing w:after="0" w:line="240" w:lineRule="auto"/>
       </w:pPr>
       <w:r>
-        <w:t>This tutorial is about the basics of using soundVal to vary animVal.  So I will keep paraVal constant and  use only sound data to direct the a</w:t>
-      </w:r>
-      <w:r>
-        <w:t>nimation of parameters.</w:t>
+        <w:t>This tutorial is about the basics of using soundVal to vary animVal.  So I will keep paraVal constant and  use only sound data to direct the animation of parameters.</w:t>
       </w:r>
     </w:p>
     <w:p>
@@ -242,13 +212,7 @@
         <w:rPr>
           <w:i/>
         </w:rPr>
-        <w:t xml:space="preserve">Note. You can create an audio file for the single purpose of directing animation, where the </w:t>
-      </w:r>
-      <w:r>
-        <w:rPr>
-          <w:i/>
-        </w:rPr>
-        <w:t>audio file is not used at all in the final song mix. You can use Anim by Sound to create silent videos.</w:t>
+        <w:t>Note. You can create an audio file for the single purpose of directing animation, where the audio file is not used at all in the final song mix. You can use Anim by Sound to create silent videos.</w:t>
       </w:r>
     </w:p>
     <w:p>
@@ -273,13 +237,7 @@
         <w:rPr>
           <w:i/>
         </w:rPr>
-        <w:t xml:space="preserve">Keyframe animation requires changes to be made at keyframes.  It is possible with Sound animation  to make changes at any frame, (i.e. a change at any </w:t>
-      </w:r>
-      <w:r>
-        <w:rPr>
-          <w:i/>
-        </w:rPr>
-        <w:t>1 / 30 of a second time interval, when at 30fps.)</w:t>
+        <w:t>Keyframe animation requires changes to be made at keyframes.  It is possible with Sound animation  to make changes at any frame, (i.e. a change at any 1 / 30 of a second time interval, when at 30fps.)</w:t>
       </w:r>
     </w:p>
     <w:p>
@@ -317,13 +275,7 @@
         <w:rPr>
           <w:i/>
         </w:rPr>
-        <w:t xml:space="preserve"> has made this process  much more sim</w:t>
-      </w:r>
-      <w:r>
-        <w:rPr>
-          <w:i/>
-        </w:rPr>
-        <w:t>pler, and has infinite possibilities.</w:t>
+        <w:t xml:space="preserve"> has made this process  much more simpler, and has infinite possibilities.</w:t>
       </w:r>
     </w:p>
     <w:p>
@@ -408,10 +360,7 @@
         <w:spacing w:after="0" w:line="120" w:lineRule="auto"/>
       </w:pPr>
       <w:r>
-        <w:t xml:space="preserve">The following </w:t>
-      </w:r>
-      <w:r>
-        <w:t>formats are supported:</w:t>
+        <w:t>The following formats are supported:</w:t>
       </w:r>
     </w:p>
     <w:p>
@@ -457,10 +406,7 @@
         <w:jc w:val="both"/>
       </w:pPr>
       <w:r>
-        <w:t xml:space="preserve">I used Hydrogen Drum Kit emulator to make all the individual drum track files. </w:t>
-      </w:r>
-      <w:r>
-        <w:t>These are .wav files but as I am using Linux I converted them to .mp3 to use in Mandelbulber. These are mono working files, when I make the video in VirtualDub I then use the final song mix .wav file.</w:t>
+        <w:t>I used Hydrogen Drum Kit emulator to make all the individual drum track files. These are .wav files but as I am using Linux I converted them to .mp3 to use in Mandelbulber. These are mono working files, when I make the video in VirtualDub I then use the final song mix .wav file.</w:t>
       </w:r>
     </w:p>
     <w:p>
@@ -469,10 +415,7 @@
         <w:jc w:val="both"/>
       </w:pPr>
       <w:r>
-        <w:t xml:space="preserve">The guitar tracks have also been recorded as .wav, and </w:t>
-      </w:r>
-      <w:r>
-        <w:t>a .mp3 copy made to use with Mandelbulber.</w:t>
+        <w:t>The guitar tracks have also been recorded as .wav, and a .mp3 copy made to use with Mandelbulber.</w:t>
       </w:r>
     </w:p>
     <w:p>
@@ -492,10 +435,7 @@
         <w:t>sound</w:t>
       </w:r>
       <w:r>
-        <w:t xml:space="preserve"> number ranging between 0 (silent) and 1 (maximum) which can represent Amplitude or Pitch. This value is shown in the Sound</w:t>
-      </w:r>
-      <w:r>
-        <w:t xml:space="preserve"> Animation chart on the Audio Selector UI. We can use either the default Amplitude mode or choose Sound Pitch mode to animate.</w:t>
+        <w:t xml:space="preserve"> number ranging between 0 (silent) and 1 (maximum) which can represent Amplitude or Pitch. This value is shown in the Sound Animation chart on the Audio Selector UI. We can use either the default Amplitude mode or choose Sound Pitch mode to animate.</w:t>
       </w:r>
     </w:p>
     <w:p>
@@ -505,12 +445,7 @@
       </w:pPr>
       <w:r>
         <w:br/>
-      </w:r>
-      <w:r>
-        <w:t>For this example I used Pitch with lead guitar (melody line) creating the fractal movement, and Amplitude for a drum to alternat</w:t>
-      </w:r>
-      <w:r>
-        <w:t>e the color. The fractal shape will  respond to the free flowing melody line and the color change as a repetitive rhythm event.</w:t>
+        <w:t>For this example I used Pitch with lead guitar (melody line) creating the fractal movement, and Amplitude for a drum to alternate the color. The fractal shape will  respond to the free flowing melody line and the color change as a repetitive rhythm event.</w:t>
       </w:r>
     </w:p>
     <w:p>
@@ -519,10 +454,7 @@
         <w:jc w:val="both"/>
       </w:pPr>
       <w:r>
-        <w:t xml:space="preserve">This is a screen-shot from Audacity showing some of the instrument tracks I had available. I only used one drum (a kick drum), </w:t>
-      </w:r>
-      <w:r>
-        <w:t>but normally I would be using more percussion instruments.</w:t>
+        <w:t>This is a screen-shot from Audacity showing some of the instrument tracks I had available. I only used one drum (a kick drum), but normally I would be using more percussion instruments.</w:t>
       </w:r>
     </w:p>
     <w:p>
@@ -654,10 +586,7 @@
         <w:pStyle w:val="Textbody"/>
       </w:pPr>
       <w:r>
-        <w:t xml:space="preserve">Then go to the dock or tab for the parameter you wish to animate (e.g. </w:t>
-      </w:r>
-      <w:r>
-        <w:t>fractal, material, effect etc). Right mouse click on the parameter field, and select Add to Keyframe Animation.</w:t>
+        <w:t>Then go to the dock or tab for the parameter you wish to animate (e.g. fractal, material, effect etc). Right mouse click on the parameter field, and select Add to Keyframe Animation.</w:t>
       </w:r>
     </w:p>
     <w:p>
@@ -729,10 +658,7 @@
         <w:pStyle w:val="Textbody"/>
       </w:pPr>
       <w:r>
-        <w:t>Here I have chosen to animate parame</w:t>
-      </w:r>
-      <w:r>
-        <w:t>ter Menger_Mod1 offset y</w:t>
+        <w:t>Here I have chosen to animate parameter Menger_Mod1 offset y</w:t>
       </w:r>
     </w:p>
     <w:p>
@@ -762,10 +688,7 @@
         <w:t>parameter name</w:t>
       </w:r>
       <w:r>
-        <w:t xml:space="preserve"> </w:t>
-      </w:r>
-      <w:r>
-        <w:t xml:space="preserve"> </w:t>
+        <w:t xml:space="preserve">  </w:t>
       </w:r>
       <w:r>
         <w:rPr>
@@ -843,10 +766,7 @@
         <w:pStyle w:val="Textbody"/>
       </w:pPr>
       <w:r>
-        <w:t>Left mou</w:t>
-      </w:r>
-      <w:r>
-        <w:t>se click on Anim By Sound and the Audio Selector UI will open. The name of the parameter will be in the description along the top.</w:t>
+        <w:t>Left mouse click on Anim By Sound and the Audio Selector UI will open. The name of the parameter will be in the description along the top.</w:t>
       </w:r>
     </w:p>
     <w:p>
@@ -862,8 +782,6 @@
       </w:r>
       <w:r>
         <w:br/>
-      </w:r>
-      <w:r>
         <w:t>Enable Animation by Sound and the options will appear.</w:t>
       </w:r>
     </w:p>
@@ -942,10 +860,7 @@
         <w:spacing w:after="0"/>
       </w:pPr>
       <w:r>
-        <w:t>Animation of a</w:t>
-      </w:r>
-      <w:r>
-        <w:t xml:space="preserve"> parameter is created by applying an addition-factor and/or a multiplication-factor.</w:t>
+        <w:t>Animation of a parameter is created by applying an addition-factor and/or a multiplication-factor.</w:t>
       </w:r>
     </w:p>
     <w:p>
@@ -1011,10 +926,7 @@
         <w:spacing w:after="0"/>
       </w:pPr>
       <w:r>
-        <w:t>It is less complicated when learning, to</w:t>
-      </w:r>
-      <w:r>
-        <w:t xml:space="preserve"> use only the addition factor, so we </w:t>
+        <w:t xml:space="preserve">It is less complicated when learning, to use only the addition factor, so we </w:t>
       </w:r>
       <w:r>
         <w:rPr>
@@ -1044,8 +956,6 @@
       </w:r>
       <w:r>
         <w:br/>
-      </w:r>
-      <w:r>
         <w:t xml:space="preserve">I set frequency at 580Hz and bandwidth to 1000Hz, this covers the range of the </w:t>
       </w:r>
       <w:r>
@@ -1070,22 +980,14 @@
         <w:spacing w:after="0"/>
       </w:pPr>
       <w:r>
-        <w:t>Make further adjustment if the Sound Animation charts shows  that the pitch is contained only in the top or bottom of the chart, (resu</w:t>
-      </w:r>
-      <w:r>
-        <w:t>lting from a melody line only using high notes or only using low notes.) Push the Play Sound button and check that the chart line is following the pitch of the audio track.</w:t>
+        <w:t>Make further adjustment if the Sound Animation charts shows  that the pitch is contained only in the top or bottom of the chart, (resulting from a melody line only using high notes or only using low notes.) Push the Play Sound button and check that the chart line is following the pitch of the audio track.</w:t>
       </w:r>
       <w:r>
         <w:br/>
       </w:r>
       <w:r>
         <w:br/>
-      </w:r>
-      <w:r>
-        <w:t>The main point is not to limit the Pitch by having a small band width that does no</w:t>
-      </w:r>
-      <w:r>
-        <w:t>t cover the full spectrum of the fundamental notes used in the audio track.</w:t>
+        <w:t>The main point is not to limit the Pitch by having a small band width that does not cover the full spectrum of the fundamental notes used in the audio track.</w:t>
       </w:r>
     </w:p>
     <w:p>
@@ -1145,10 +1047,7 @@
         <w:t>sound</w:t>
       </w:r>
       <w:r>
-        <w:t xml:space="preserve"> </w:t>
-      </w:r>
-      <w:r>
-        <w:t>will have a wide effect on the parameter animation.</w:t>
+        <w:t xml:space="preserve"> will have a wide effect on the parameter animation.</w:t>
       </w:r>
     </w:p>
     <w:p>
@@ -1396,10 +1295,7 @@
         <w:t>C</w:t>
       </w:r>
       <w:r>
-        <w:t>lose the Audio Selection UI and go the Menger_Mod1 frac</w:t>
-      </w:r>
-      <w:r>
-        <w:t>tal tab and test the parameter through a range of values.</w:t>
+        <w:t>lose the Audio Selection UI and go the Menger_Mod1 fractal tab and test the parameter through a range of values.</w:t>
       </w:r>
     </w:p>
     <w:p>
@@ -1431,14 +1327,7 @@
           <w:i/>
           <w:iCs/>
         </w:rPr>
-        <w:t>As a guide for adjust</w:t>
-      </w:r>
-      <w:r>
-        <w:rPr>
-          <w:i/>
-          <w:iCs/>
-        </w:rPr>
-        <w:t>ing the ray marching step multiplier,  open View - Show statistics, and monitor Percentage of wrong distance estimations.</w:t>
+        <w:t>As a guide for adjusting the ray marching step multiplier,  open View - Show statistics, and monitor Percentage of wrong distance estimations.</w:t>
       </w:r>
     </w:p>
     <w:p>
@@ -1567,10 +1456,7 @@
         <w:spacing w:after="0"/>
       </w:pPr>
       <w:r>
-        <w:t>I have</w:t>
-      </w:r>
-      <w:r>
-        <w:t xml:space="preserve"> paraVal  “offset y” set at a constant value of  0.0, and I test an addition factor of 3.0. The </w:t>
+        <w:t xml:space="preserve">I have paraVal  “offset y” set at a constant value of  0.0, and I test an addition factor of 3.0. The </w:t>
       </w:r>
       <w:r>
         <w:rPr>
@@ -1590,10 +1476,7 @@
         <w:t xml:space="preserve"> </w:t>
       </w:r>
       <w:r>
-        <w:t>increase the soundVal in the range of  0.0  to 3.0 maximum.  However for the effect I want, I am be using Negative influence mode, which will subtrac</w:t>
-      </w:r>
-      <w:r>
-        <w:t xml:space="preserve">t the soundVal from paraVal instead of adding it, therefore the </w:t>
+        <w:t xml:space="preserve">increase the soundVal in the range of  0.0  to 3.0 maximum.  However for the effect I want, I am be using Negative influence mode, which will subtract the soundVal from paraVal instead of adding it, therefore the </w:t>
       </w:r>
       <w:r>
         <w:rPr>
@@ -1636,10 +1519,7 @@
         <w:t>actual range</w:t>
       </w:r>
       <w:r>
-        <w:t xml:space="preserve"> between 0 and </w:t>
-      </w:r>
-      <w:r>
-        <w:t>-0.6,  i.e.  0.0 = 0.0 * -3.0 max,  -0.6  = 0.2  * -3.0 max.</w:t>
+        <w:t xml:space="preserve"> between 0 and -0.6,  i.e.  0.0 = 0.0 * -3.0 max,  -0.6  = 0.2  * -3.0 max.</w:t>
       </w:r>
     </w:p>
     <w:p>
@@ -1720,10 +1600,7 @@
         <w:t>sound</w:t>
       </w:r>
       <w:r>
-        <w:t xml:space="preserve"> at different parts of the instrument</w:t>
-      </w:r>
-      <w:r>
-        <w:t>s music.</w:t>
+        <w:t xml:space="preserve"> at different parts of the instruments music.</w:t>
       </w:r>
     </w:p>
     <w:p>
@@ -1785,10 +1662,7 @@
         <w:spacing w:after="283"/>
       </w:pPr>
       <w:r>
-        <w:t>Add material 1 parameter  “Palette_offset”  to the Keyframe animati</w:t>
-      </w:r>
-      <w:r>
-        <w:t>on table.</w:t>
+        <w:t>Add material 1 parameter  “Palette_offset”  to the Keyframe animation table.</w:t>
       </w:r>
     </w:p>
     <w:p>
@@ -1830,28 +1704,19 @@
         <w:rPr>
           <w:u w:val="single"/>
         </w:rPr>
-        <w:t>ev</w:t>
+        <w:t>event</w:t>
+      </w:r>
+      <w:r>
+        <w:t xml:space="preserve"> (at every kick drum beat), that lasts for a minimum duration of 7 extra frames (7/30 seconds). The event is using </w:t>
       </w:r>
       <w:r>
         <w:rPr>
           <w:u w:val="single"/>
         </w:rPr>
-        <w:t>ent</w:t>
-      </w:r>
-      <w:r>
-        <w:t xml:space="preserve"> (at every kick drum beat), that lasts for a minimum duration of 7 extra frames (7/30 seconds). The event is using </w:t>
-      </w:r>
-      <w:r>
-        <w:rPr>
-          <w:u w:val="single"/>
-        </w:rPr>
         <w:t>Addition factor * sound</w:t>
       </w:r>
       <w:r>
-        <w:t xml:space="preserve">  and is triggered every time the sound amplitude increases above the threshold (0.400)  and will last for 7/30 sec</w:t>
-      </w:r>
-      <w:r>
-        <w:t>onds.</w:t>
+        <w:t xml:space="preserve">  and is triggered every time the sound amplitude increases above the threshold (0.400)  and will last for 7/30 seconds.</w:t>
       </w:r>
     </w:p>
     <w:p>
@@ -2013,10 +1878,7 @@
         <w:pStyle w:val="Textbody"/>
       </w:pPr>
       <w:r>
-        <w:t>and set “frames per keyframe” to a number that will cover the length of the</w:t>
-      </w:r>
-      <w:r>
-        <w:t xml:space="preserve"> trial,  i.e. for 64 seconds at 30 fps it would be:</w:t>
+        <w:t>and set “frames per keyframe” to a number that will cover the length of the trial,  i.e. for 64 seconds at 30 fps it would be:</w:t>
       </w:r>
     </w:p>
     <w:p>
@@ -2144,10 +2006,7 @@
         <w:pStyle w:val="Textbody"/>
       </w:pPr>
       <w:r>
-        <w:t>Now render the</w:t>
-      </w:r>
-      <w:r>
-        <w:t xml:space="preserve"> trial animation.</w:t>
+        <w:t>Now render the trial animation.</w:t>
       </w:r>
     </w:p>
     <w:p>
@@ -2163,13 +2022,16 @@
         <w:pStyle w:val="Textbody"/>
       </w:pPr>
       <w:r>
-        <w:t xml:space="preserve"> I also create a video with VirtualDub and the audio file, to ensure that</w:t>
-      </w:r>
-      <w:r>
-        <w:t xml:space="preserve"> the animation is working correctly with the sound.  If the animation is satisfactory, then  set the resolution and detail level to your final settings and wait.</w:t>
+        <w:t xml:space="preserve"> I also create a video with VirtualDub and the audio file, to ensure that the animation is working correctly with the sound.  If the animation is satisfactory, then  set the resolution and detail level to your final settings and wait.</w:t>
       </w:r>
     </w:p>
     <w:sectPr>
+      <w:headerReference w:type="even" r:id="rId16"/>
+      <w:headerReference w:type="default" r:id="rId17"/>
+      <w:footerReference w:type="even" r:id="rId18"/>
+      <w:footerReference w:type="default" r:id="rId19"/>
+      <w:headerReference w:type="first" r:id="rId20"/>
+      <w:footerReference w:type="first" r:id="rId21"/>
       <w:pgSz w:w="11906" w:h="16838"/>
       <w:pgMar w:top="1134" w:right="1134" w:bottom="1134" w:left="1134" w:header="720" w:footer="720" w:gutter="0"/>
       <w:cols w:space="720"/>
@@ -2197,6 +2059,36 @@
 </w:endnotes>
 </file>
 
+<file path=word/footer1.xml><?xml version="1.0" encoding="utf-8"?>
+<w:ftr xmlns:wpc="http://schemas.microsoft.com/office/word/2010/wordprocessingCanvas" xmlns:cx="http://schemas.microsoft.com/office/drawing/2014/chartex" xmlns:cx1="http://schemas.microsoft.com/office/drawing/2015/9/8/chartex" xmlns:cx2="http://schemas.microsoft.com/office/drawing/2015/10/21/chartex" xmlns:cx3="http://schemas.microsoft.com/office/drawing/2016/5/9/chartex" xmlns:cx4="http://schemas.microsoft.com/office/drawing/2016/5/10/chartex" xmlns:cx5="http://schemas.microsoft.com/office/drawing/2016/5/11/chartex" xmlns:mc="http://schemas.openxmlformats.org/markup-compatibility/2006" xmlns:o="urn:schemas-microsoft-com:office:office" xmlns:r="http://schemas.openxmlformats.org/officeDocument/2006/relationships" xmlns:m="http://schemas.openxmlformats.org/officeDocument/2006/math" xmlns:v="urn:schemas-microsoft-com:vml" xmlns:wp14="http://schemas.microsoft.com/office/word/2010/wordprocessingDrawing" xmlns:wp="http://schemas.openxmlformats.org/drawingml/2006/wordprocessingDrawing" xmlns:w10="urn:schemas-microsoft-com:office:word" xmlns:w="http://schemas.openxmlformats.org/wordprocessingml/2006/main" xmlns:w14="http://schemas.microsoft.com/office/word/2010/wordml" xmlns:w15="http://schemas.microsoft.com/office/word/2012/wordml" xmlns:w16se="http://schemas.microsoft.com/office/word/2015/wordml/symex" xmlns:wpg="http://schemas.microsoft.com/office/word/2010/wordprocessingGroup" xmlns:wpi="http://schemas.microsoft.com/office/word/2010/wordprocessingInk" xmlns:wne="http://schemas.microsoft.com/office/word/2006/wordml" xmlns:wps="http://schemas.microsoft.com/office/word/2010/wordprocessingShape" mc:Ignorable="w14 w15 w16se wp14">
+  <w:p>
+    <w:pPr>
+      <w:pStyle w:val="Footer"/>
+    </w:pPr>
+  </w:p>
+</w:ftr>
+</file>
+
+<file path=word/footer2.xml><?xml version="1.0" encoding="utf-8"?>
+<w:ftr xmlns:wpc="http://schemas.microsoft.com/office/word/2010/wordprocessingCanvas" xmlns:cx="http://schemas.microsoft.com/office/drawing/2014/chartex" xmlns:cx1="http://schemas.microsoft.com/office/drawing/2015/9/8/chartex" xmlns:cx2="http://schemas.microsoft.com/office/drawing/2015/10/21/chartex" xmlns:cx3="http://schemas.microsoft.com/office/drawing/2016/5/9/chartex" xmlns:cx4="http://schemas.microsoft.com/office/drawing/2016/5/10/chartex" xmlns:cx5="http://schemas.microsoft.com/office/drawing/2016/5/11/chartex" xmlns:mc="http://schemas.openxmlformats.org/markup-compatibility/2006" xmlns:o="urn:schemas-microsoft-com:office:office" xmlns:r="http://schemas.openxmlformats.org/officeDocument/2006/relationships" xmlns:m="http://schemas.openxmlformats.org/officeDocument/2006/math" xmlns:v="urn:schemas-microsoft-com:vml" xmlns:wp14="http://schemas.microsoft.com/office/word/2010/wordprocessingDrawing" xmlns:wp="http://schemas.openxmlformats.org/drawingml/2006/wordprocessingDrawing" xmlns:w10="urn:schemas-microsoft-com:office:word" xmlns:w="http://schemas.openxmlformats.org/wordprocessingml/2006/main" xmlns:w14="http://schemas.microsoft.com/office/word/2010/wordml" xmlns:w15="http://schemas.microsoft.com/office/word/2012/wordml" xmlns:w16se="http://schemas.microsoft.com/office/word/2015/wordml/symex" xmlns:wpg="http://schemas.microsoft.com/office/word/2010/wordprocessingGroup" xmlns:wpi="http://schemas.microsoft.com/office/word/2010/wordprocessingInk" xmlns:wne="http://schemas.microsoft.com/office/word/2006/wordml" xmlns:wps="http://schemas.microsoft.com/office/word/2010/wordprocessingShape" mc:Ignorable="w14 w15 w16se wp14">
+  <w:p>
+    <w:pPr>
+      <w:pStyle w:val="Footer"/>
+    </w:pPr>
+  </w:p>
+</w:ftr>
+</file>
+
+<file path=word/footer3.xml><?xml version="1.0" encoding="utf-8"?>
+<w:ftr xmlns:wpc="http://schemas.microsoft.com/office/word/2010/wordprocessingCanvas" xmlns:cx="http://schemas.microsoft.com/office/drawing/2014/chartex" xmlns:cx1="http://schemas.microsoft.com/office/drawing/2015/9/8/chartex" xmlns:cx2="http://schemas.microsoft.com/office/drawing/2015/10/21/chartex" xmlns:cx3="http://schemas.microsoft.com/office/drawing/2016/5/9/chartex" xmlns:cx4="http://schemas.microsoft.com/office/drawing/2016/5/10/chartex" xmlns:cx5="http://schemas.microsoft.com/office/drawing/2016/5/11/chartex" xmlns:mc="http://schemas.openxmlformats.org/markup-compatibility/2006" xmlns:o="urn:schemas-microsoft-com:office:office" xmlns:r="http://schemas.openxmlformats.org/officeDocument/2006/relationships" xmlns:m="http://schemas.openxmlformats.org/officeDocument/2006/math" xmlns:v="urn:schemas-microsoft-com:vml" xmlns:wp14="http://schemas.microsoft.com/office/word/2010/wordprocessingDrawing" xmlns:wp="http://schemas.openxmlformats.org/drawingml/2006/wordprocessingDrawing" xmlns:w10="urn:schemas-microsoft-com:office:word" xmlns:w="http://schemas.openxmlformats.org/wordprocessingml/2006/main" xmlns:w14="http://schemas.microsoft.com/office/word/2010/wordml" xmlns:w15="http://schemas.microsoft.com/office/word/2012/wordml" xmlns:w16se="http://schemas.microsoft.com/office/word/2015/wordml/symex" xmlns:wpg="http://schemas.microsoft.com/office/word/2010/wordprocessingGroup" xmlns:wpi="http://schemas.microsoft.com/office/word/2010/wordprocessingInk" xmlns:wne="http://schemas.microsoft.com/office/word/2006/wordml" xmlns:wps="http://schemas.microsoft.com/office/word/2010/wordprocessingShape" mc:Ignorable="w14 w15 w16se wp14">
+  <w:p>
+    <w:pPr>
+      <w:pStyle w:val="Footer"/>
+    </w:pPr>
+  </w:p>
+</w:ftr>
+</file>
+
 <file path=word/footnotes.xml><?xml version="1.0" encoding="utf-8"?>
 <w:footnotes xmlns:wpc="http://schemas.microsoft.com/office/word/2010/wordprocessingCanvas" xmlns:cx="http://schemas.microsoft.com/office/drawing/2014/chartex" xmlns:cx1="http://schemas.microsoft.com/office/drawing/2015/9/8/chartex" xmlns:cx2="http://schemas.microsoft.com/office/drawing/2015/10/21/chartex" xmlns:cx3="http://schemas.microsoft.com/office/drawing/2016/5/9/chartex" xmlns:cx4="http://schemas.microsoft.com/office/drawing/2016/5/10/chartex" xmlns:cx5="http://schemas.microsoft.com/office/drawing/2016/5/11/chartex" xmlns:mc="http://schemas.openxmlformats.org/markup-compatibility/2006" xmlns:o="urn:schemas-microsoft-com:office:office" xmlns:r="http://schemas.openxmlformats.org/officeDocument/2006/relationships" xmlns:m="http://schemas.openxmlformats.org/officeDocument/2006/math" xmlns:v="urn:schemas-microsoft-com:vml" xmlns:wp14="http://schemas.microsoft.com/office/word/2010/wordprocessingDrawing" xmlns:wp="http://schemas.openxmlformats.org/drawingml/2006/wordprocessingDrawing" xmlns:w10="urn:schemas-microsoft-com:office:word" xmlns:w="http://schemas.openxmlformats.org/wordprocessingml/2006/main" xmlns:w14="http://schemas.microsoft.com/office/word/2010/wordml" xmlns:w15="http://schemas.microsoft.com/office/word/2012/wordml" xmlns:w16se="http://schemas.microsoft.com/office/word/2015/wordml/symex" xmlns:wpg="http://schemas.microsoft.com/office/word/2010/wordprocessingGroup" xmlns:wpi="http://schemas.microsoft.com/office/word/2010/wordprocessingInk" xmlns:wne="http://schemas.microsoft.com/office/word/2006/wordml" xmlns:wps="http://schemas.microsoft.com/office/word/2010/wordprocessingShape" mc:Ignorable="w14 w15 w16se wp14">
   <w:footnote w:type="separator" w:id="-1">
@@ -2217,6 +2109,36 @@
     </w:p>
   </w:footnote>
 </w:footnotes>
+</file>
+
+<file path=word/header1.xml><?xml version="1.0" encoding="utf-8"?>
+<w:hdr xmlns:wpc="http://schemas.microsoft.com/office/word/2010/wordprocessingCanvas" xmlns:cx="http://schemas.microsoft.com/office/drawing/2014/chartex" xmlns:cx1="http://schemas.microsoft.com/office/drawing/2015/9/8/chartex" xmlns:cx2="http://schemas.microsoft.com/office/drawing/2015/10/21/chartex" xmlns:cx3="http://schemas.microsoft.com/office/drawing/2016/5/9/chartex" xmlns:cx4="http://schemas.microsoft.com/office/drawing/2016/5/10/chartex" xmlns:cx5="http://schemas.microsoft.com/office/drawing/2016/5/11/chartex" xmlns:mc="http://schemas.openxmlformats.org/markup-compatibility/2006" xmlns:o="urn:schemas-microsoft-com:office:office" xmlns:r="http://schemas.openxmlformats.org/officeDocument/2006/relationships" xmlns:m="http://schemas.openxmlformats.org/officeDocument/2006/math" xmlns:v="urn:schemas-microsoft-com:vml" xmlns:wp14="http://schemas.microsoft.com/office/word/2010/wordprocessingDrawing" xmlns:wp="http://schemas.openxmlformats.org/drawingml/2006/wordprocessingDrawing" xmlns:w10="urn:schemas-microsoft-com:office:word" xmlns:w="http://schemas.openxmlformats.org/wordprocessingml/2006/main" xmlns:w14="http://schemas.microsoft.com/office/word/2010/wordml" xmlns:w15="http://schemas.microsoft.com/office/word/2012/wordml" xmlns:w16se="http://schemas.microsoft.com/office/word/2015/wordml/symex" xmlns:wpg="http://schemas.microsoft.com/office/word/2010/wordprocessingGroup" xmlns:wpi="http://schemas.microsoft.com/office/word/2010/wordprocessingInk" xmlns:wne="http://schemas.microsoft.com/office/word/2006/wordml" xmlns:wps="http://schemas.microsoft.com/office/word/2010/wordprocessingShape" mc:Ignorable="w14 w15 w16se wp14">
+  <w:p>
+    <w:pPr>
+      <w:pStyle w:val="Header"/>
+    </w:pPr>
+  </w:p>
+</w:hdr>
+</file>
+
+<file path=word/header2.xml><?xml version="1.0" encoding="utf-8"?>
+<w:hdr xmlns:wpc="http://schemas.microsoft.com/office/word/2010/wordprocessingCanvas" xmlns:cx="http://schemas.microsoft.com/office/drawing/2014/chartex" xmlns:cx1="http://schemas.microsoft.com/office/drawing/2015/9/8/chartex" xmlns:cx2="http://schemas.microsoft.com/office/drawing/2015/10/21/chartex" xmlns:cx3="http://schemas.microsoft.com/office/drawing/2016/5/9/chartex" xmlns:cx4="http://schemas.microsoft.com/office/drawing/2016/5/10/chartex" xmlns:cx5="http://schemas.microsoft.com/office/drawing/2016/5/11/chartex" xmlns:mc="http://schemas.openxmlformats.org/markup-compatibility/2006" xmlns:o="urn:schemas-microsoft-com:office:office" xmlns:r="http://schemas.openxmlformats.org/officeDocument/2006/relationships" xmlns:m="http://schemas.openxmlformats.org/officeDocument/2006/math" xmlns:v="urn:schemas-microsoft-com:vml" xmlns:wp14="http://schemas.microsoft.com/office/word/2010/wordprocessingDrawing" xmlns:wp="http://schemas.openxmlformats.org/drawingml/2006/wordprocessingDrawing" xmlns:w10="urn:schemas-microsoft-com:office:word" xmlns:w="http://schemas.openxmlformats.org/wordprocessingml/2006/main" xmlns:w14="http://schemas.microsoft.com/office/word/2010/wordml" xmlns:w15="http://schemas.microsoft.com/office/word/2012/wordml" xmlns:w16se="http://schemas.microsoft.com/office/word/2015/wordml/symex" xmlns:wpg="http://schemas.microsoft.com/office/word/2010/wordprocessingGroup" xmlns:wpi="http://schemas.microsoft.com/office/word/2010/wordprocessingInk" xmlns:wne="http://schemas.microsoft.com/office/word/2006/wordml" xmlns:wps="http://schemas.microsoft.com/office/word/2010/wordprocessingShape" mc:Ignorable="w14 w15 w16se wp14">
+  <w:p>
+    <w:pPr>
+      <w:pStyle w:val="Header"/>
+    </w:pPr>
+  </w:p>
+</w:hdr>
+</file>
+
+<file path=word/header3.xml><?xml version="1.0" encoding="utf-8"?>
+<w:hdr xmlns:wpc="http://schemas.microsoft.com/office/word/2010/wordprocessingCanvas" xmlns:cx="http://schemas.microsoft.com/office/drawing/2014/chartex" xmlns:cx1="http://schemas.microsoft.com/office/drawing/2015/9/8/chartex" xmlns:cx2="http://schemas.microsoft.com/office/drawing/2015/10/21/chartex" xmlns:cx3="http://schemas.microsoft.com/office/drawing/2016/5/9/chartex" xmlns:cx4="http://schemas.microsoft.com/office/drawing/2016/5/10/chartex" xmlns:cx5="http://schemas.microsoft.com/office/drawing/2016/5/11/chartex" xmlns:mc="http://schemas.openxmlformats.org/markup-compatibility/2006" xmlns:o="urn:schemas-microsoft-com:office:office" xmlns:r="http://schemas.openxmlformats.org/officeDocument/2006/relationships" xmlns:m="http://schemas.openxmlformats.org/officeDocument/2006/math" xmlns:v="urn:schemas-microsoft-com:vml" xmlns:wp14="http://schemas.microsoft.com/office/word/2010/wordprocessingDrawing" xmlns:wp="http://schemas.openxmlformats.org/drawingml/2006/wordprocessingDrawing" xmlns:w10="urn:schemas-microsoft-com:office:word" xmlns:w="http://schemas.openxmlformats.org/wordprocessingml/2006/main" xmlns:w14="http://schemas.microsoft.com/office/word/2010/wordml" xmlns:w15="http://schemas.microsoft.com/office/word/2012/wordml" xmlns:w16se="http://schemas.microsoft.com/office/word/2015/wordml/symex" xmlns:wpg="http://schemas.microsoft.com/office/word/2010/wordprocessingGroup" xmlns:wpi="http://schemas.microsoft.com/office/word/2010/wordprocessingInk" xmlns:wne="http://schemas.microsoft.com/office/word/2006/wordml" xmlns:wps="http://schemas.microsoft.com/office/word/2010/wordprocessingShape" mc:Ignorable="w14 w15 w16se wp14">
+  <w:p>
+    <w:pPr>
+      <w:pStyle w:val="Header"/>
+    </w:pPr>
+  </w:p>
+</w:hdr>
 </file>
 
 <file path=word/styles.xml><?xml version="1.0" encoding="utf-8"?>
@@ -2693,6 +2615,64 @@
       <w:suppressLineNumbers/>
     </w:pPr>
   </w:style>
+  <w:style w:type="paragraph" w:styleId="Header">
+    <w:name w:val="header"/>
+    <w:basedOn w:val="Normal"/>
+    <w:link w:val="HeaderChar"/>
+    <w:uiPriority w:val="99"/>
+    <w:unhideWhenUsed/>
+    <w:rsid w:val="00B508A7"/>
+    <w:pPr>
+      <w:tabs>
+        <w:tab w:val="center" w:pos="4680"/>
+        <w:tab w:val="right" w:pos="9360"/>
+      </w:tabs>
+    </w:pPr>
+    <w:rPr>
+      <w:rFonts w:cs="Mangal"/>
+      <w:szCs w:val="21"/>
+    </w:rPr>
+  </w:style>
+  <w:style w:type="character" w:customStyle="1" w:styleId="HeaderChar">
+    <w:name w:val="Header Char"/>
+    <w:basedOn w:val="DefaultParagraphFont"/>
+    <w:link w:val="Header"/>
+    <w:uiPriority w:val="99"/>
+    <w:rsid w:val="00B508A7"/>
+    <w:rPr>
+      <w:rFonts w:cs="Mangal"/>
+      <w:szCs w:val="21"/>
+    </w:rPr>
+  </w:style>
+  <w:style w:type="paragraph" w:styleId="Footer">
+    <w:name w:val="footer"/>
+    <w:basedOn w:val="Normal"/>
+    <w:link w:val="FooterChar"/>
+    <w:uiPriority w:val="99"/>
+    <w:unhideWhenUsed/>
+    <w:rsid w:val="00B508A7"/>
+    <w:pPr>
+      <w:tabs>
+        <w:tab w:val="center" w:pos="4680"/>
+        <w:tab w:val="right" w:pos="9360"/>
+      </w:tabs>
+    </w:pPr>
+    <w:rPr>
+      <w:rFonts w:cs="Mangal"/>
+      <w:szCs w:val="21"/>
+    </w:rPr>
+  </w:style>
+  <w:style w:type="character" w:customStyle="1" w:styleId="FooterChar">
+    <w:name w:val="Footer Char"/>
+    <w:basedOn w:val="DefaultParagraphFont"/>
+    <w:link w:val="Footer"/>
+    <w:uiPriority w:val="99"/>
+    <w:rsid w:val="00B508A7"/>
+    <w:rPr>
+      <w:rFonts w:cs="Mangal"/>
+      <w:szCs w:val="21"/>
+    </w:rPr>
+  </w:style>
 </w:styles>
 </file>
 

</xml_diff>